<commit_message>
version avec choix item
</commit_message>
<xml_diff>
--- a/analyse.docx
+++ b/analyse.docx
@@ -428,7 +428,13 @@
       </w:r>
       <w:proofErr w:type="spellStart"/>
       <w:r>
-        <w:t>maxiagent</w:t>
+        <w:t>maxi</w:t>
+      </w:r>
+      <w:r>
+        <w:t>A</w:t>
+      </w:r>
+      <w:r>
+        <w:t>gent</w:t>
       </w:r>
       <w:proofErr w:type="spellEnd"/>
       <w:r>
@@ -436,16 +442,19 @@
       </w:r>
       <w:r>
         <w:t>5</w:t>
+      </w:r>
+      <w:r>
+        <w:t>% de la vente)</w:t>
+      </w:r>
+    </w:p>
+    <w:p>
+      <w:r>
+        <w:t>**********************</w:t>
       </w:r>
       <w:bookmarkStart w:id="0" w:name="_GoBack"/>
       <w:bookmarkEnd w:id="0"/>
       <w:r>
-        <w:t>% de la vente)</w:t>
-      </w:r>
-    </w:p>
-    <w:p>
-      <w:r>
-        <w:t>********************************************************************************</w:t>
+        <w:t>**********************************************************</w:t>
       </w:r>
     </w:p>
     <w:sectPr>

</xml_diff>